<commit_message>
Ajout code pour fenêtre modale
</commit_message>
<xml_diff>
--- a/exo1/exo_js_createUserBase.docx
+++ b/exo1/exo_js_createUserBase.docx
@@ -27,12 +27,12 @@
           <wp:inline distB="114300" distT="114300" distL="114300" distR="114300">
             <wp:extent cx="3219450" cy="4029075"/>
             <wp:effectExtent b="0" l="0" r="0" t="0"/>
-            <wp:docPr id="27" name="image2.png"/>
+            <wp:docPr id="27" name="image1.png"/>
             <a:graphic>
               <a:graphicData uri="http://schemas.openxmlformats.org/drawingml/2006/picture">
                 <pic:pic>
                   <pic:nvPicPr>
-                    <pic:cNvPr id="0" name="image2.png"/>
+                    <pic:cNvPr id="0" name="image1.png"/>
                     <pic:cNvPicPr preferRelativeResize="0"/>
                   </pic:nvPicPr>
                   <pic:blipFill>
@@ -243,12 +243,12 @@
                 <wp:extent cx="6112163" cy="1301173"/>
                 <wp:effectExtent b="0" l="0" r="0" t="0"/>
                 <wp:wrapNone/>
-                <wp:docPr id="26" name="image3.png"/>
+                <wp:docPr id="26" name="image4.png"/>
                 <a:graphic>
                   <a:graphicData uri="http://schemas.openxmlformats.org/drawingml/2006/picture">
                     <pic:pic>
                       <pic:nvPicPr>
-                        <pic:cNvPr id="0" name="image3.png"/>
+                        <pic:cNvPr id="0" name="image4.png"/>
                         <pic:cNvPicPr preferRelativeResize="0"/>
                       </pic:nvPicPr>
                       <pic:blipFill>
@@ -4890,12 +4890,12 @@
               <wp:extent cx="6795135" cy="1123315"/>
               <wp:effectExtent b="0" l="0" r="0" t="0"/>
               <wp:wrapSquare wrapText="bothSides" distB="0" distT="0" distL="114300" distR="114300"/>
-              <wp:docPr id="25" name="image1.png"/>
+              <wp:docPr id="25" name="image2.png"/>
               <a:graphic>
                 <a:graphicData uri="http://schemas.openxmlformats.org/drawingml/2006/picture">
                   <pic:pic>
                     <pic:nvPicPr>
-                      <pic:cNvPr id="0" name="image1.png"/>
+                      <pic:cNvPr id="0" name="image2.png"/>
                       <pic:cNvPicPr preferRelativeResize="0"/>
                     </pic:nvPicPr>
                     <pic:blipFill>
@@ -5796,7 +5796,7 @@
 
 <file path=customXML/item1.xml><?xml version="1.0" encoding="utf-8"?>
 <go:gDocsCustomXmlDataStorage xmlns:go="http://customooxmlschemas.google.com/" xmlns:r="http://schemas.openxmlformats.org/officeDocument/2006/relationships">
-  <go:docsCustomData xmlns:go="http://customooxmlschemas.google.com/" roundtripDataSignature="AMtx7mg9dBpp41BnLtRk1nshF6lwQxAXAA==">AMUW2mWMEomCKp87Wq+QWozX2I+4uO5l8DSowTBtv3/+zHzfkX+1KA5QpRk6ZcMGoNlwz8Vb4RBTVIvVFQqpIImTxcWYVT/QjBHhaL2Uk73xa5jjZ7V4+fY+VEHslOqmU6ckSiLmFUo3</go:docsCustomData>
+  <go:docsCustomData xmlns:go="http://customooxmlschemas.google.com/" roundtripDataSignature="AMtx7mg9dBpp41BnLtRk1nshF6lwQxAXAA==">AMUW2mXndmX/UD3yT5cPFKC/lIZOcDd/2wHviE8F2ynlktip2jKz+EvJgonceLJ/flobGgqhfJApfL6Wjoj8GYASEtlPabNSIy5S3qXhdX2AmxAOHGvQLsM59ZJP4eXkQx6LOPMEe57P</go:docsCustomData>
 </go:gDocsCustomXmlDataStorage>
 </file>
 

</xml_diff>

<commit_message>
ajout des icones (delete and update)
</commit_message>
<xml_diff>
--- a/exo1/exo_js_createUserBase.docx
+++ b/exo1/exo_js_createUserBase.docx
@@ -243,12 +243,12 @@
                 <wp:extent cx="6112163" cy="1301173"/>
                 <wp:effectExtent b="0" l="0" r="0" t="0"/>
                 <wp:wrapNone/>
-                <wp:docPr id="26" name="image4.png"/>
+                <wp:docPr id="26" name="image3.png"/>
                 <a:graphic>
                   <a:graphicData uri="http://schemas.openxmlformats.org/drawingml/2006/picture">
                     <pic:pic>
                       <pic:nvPicPr>
-                        <pic:cNvPr id="0" name="image4.png"/>
+                        <pic:cNvPr id="0" name="image3.png"/>
                         <pic:cNvPicPr preferRelativeResize="0"/>
                       </pic:nvPicPr>
                       <pic:blipFill>
@@ -5796,7 +5796,7 @@
 
 <file path=customXML/item1.xml><?xml version="1.0" encoding="utf-8"?>
 <go:gDocsCustomXmlDataStorage xmlns:go="http://customooxmlschemas.google.com/" xmlns:r="http://schemas.openxmlformats.org/officeDocument/2006/relationships">
-  <go:docsCustomData xmlns:go="http://customooxmlschemas.google.com/" roundtripDataSignature="AMtx7mg9dBpp41BnLtRk1nshF6lwQxAXAA==">AMUW2mXndmX/UD3yT5cPFKC/lIZOcDd/2wHviE8F2ynlktip2jKz+EvJgonceLJ/flobGgqhfJApfL6Wjoj8GYASEtlPabNSIy5S3qXhdX2AmxAOHGvQLsM59ZJP4eXkQx6LOPMEe57P</go:docsCustomData>
+  <go:docsCustomData xmlns:go="http://customooxmlschemas.google.com/" roundtripDataSignature="AMtx7mg9dBpp41BnLtRk1nshF6lwQxAXAA==">AMUW2mXYSV+VvTk81SMn9FsrJ/bLHYEZBv+MIsIanpcV+lcdLiGpBYAxPKjU5PgsF+iyB/b2G3ynmW9Ysuo+LZZv5yRkn6Zlba22xC/DDacfFzPFV165B6QQ1r85rAWqpsBnWGJbgX6y</go:docsCustomData>
 </go:gDocsCustomXmlDataStorage>
 </file>
 

</xml_diff>

<commit_message>
test ajout delete et update
</commit_message>
<xml_diff>
--- a/exo1/exo_js_createUserBase.docx
+++ b/exo1/exo_js_createUserBase.docx
@@ -243,12 +243,12 @@
                 <wp:extent cx="6112163" cy="1301173"/>
                 <wp:effectExtent b="0" l="0" r="0" t="0"/>
                 <wp:wrapNone/>
-                <wp:docPr id="26" name="image3.png"/>
+                <wp:docPr id="26" name="image6.png"/>
                 <a:graphic>
                   <a:graphicData uri="http://schemas.openxmlformats.org/drawingml/2006/picture">
                     <pic:pic>
                       <pic:nvPicPr>
-                        <pic:cNvPr id="0" name="image3.png"/>
+                        <pic:cNvPr id="0" name="image6.png"/>
                         <pic:cNvPicPr preferRelativeResize="0"/>
                       </pic:nvPicPr>
                       <pic:blipFill>
@@ -3641,32 +3641,7 @@
               <w:vertAlign w:val="baseline"/>
               <w:rtl w:val="0"/>
             </w:rPr>
-            <w:t xml:space="preserve">Jérôme </w:t>
-          </w:r>
-          <w:r>
-            <w:rPr>
-              <w:sz w:val="20"/>
-              <w:szCs w:val="20"/>
-              <w:rtl w:val="0"/>
-            </w:rPr>
-            <w:t xml:space="preserve">CHRÉTIENNE</w:t>
-          </w:r>
-          <w:r>
-            <w:rPr>
-              <w:rFonts w:ascii="Calibri" w:cs="Calibri" w:eastAsia="Calibri" w:hAnsi="Calibri"/>
-              <w:b w:val="0"/>
-              <w:i w:val="0"/>
-              <w:smallCaps w:val="0"/>
-              <w:strike w:val="0"/>
-              <w:color w:val="000000"/>
-              <w:sz w:val="20"/>
-              <w:szCs w:val="20"/>
-              <w:u w:val="none"/>
-              <w:shd w:fill="auto" w:val="clear"/>
-              <w:vertAlign w:val="baseline"/>
-              <w:rtl w:val="0"/>
-            </w:rPr>
-            <w:t xml:space="preserve"> : </w:t>
+            <w:t xml:space="preserve">Jérôme CHRETIENNE : </w:t>
           </w:r>
         </w:p>
         <w:p>
@@ -5821,7 +5796,7 @@
 
 <file path=customXML/item1.xml><?xml version="1.0" encoding="utf-8"?>
 <go:gDocsCustomXmlDataStorage xmlns:go="http://customooxmlschemas.google.com/" xmlns:r="http://schemas.openxmlformats.org/officeDocument/2006/relationships">
-  <go:docsCustomData xmlns:go="http://customooxmlschemas.google.com/" roundtripDataSignature="AMtx7mg9dBpp41BnLtRk1nshF6lwQxAXAA==">AMUW2mW0F4jL+kgs3ckA8W2kaSYaakfA3da4IbfPp+Sb/BBqdHdTG3yoWK+87VCHhGgi7i98qLx4wlSXKh85SaWsvkIVsnnYlFtU2Nopn8EDMotGNuOlDCT16l4BgbVVJjUv++gPyR+O</go:docsCustomData>
+  <go:docsCustomData xmlns:go="http://customooxmlschemas.google.com/" roundtripDataSignature="AMtx7mg9dBpp41BnLtRk1nshF6lwQxAXAA==">AMUW2mUGYSPAZuzYE6dzw0X+dWKb3Su1oFdwo/1rD/Avhbfk7yxZsCwFQoWeHoeFVU5ODJxjWTR2i4DzL53x8BXbgKgQNbwHvn0476WGSH3e6xyhtPyAbQQ5I9ZnNfCLhCUyHsOZsZWs</go:docsCustomData>
 </go:gDocsCustomXmlDataStorage>
 </file>
 

</xml_diff>